<commit_message>
cap nhat lai bang moi da chay
chưa sửa use case, chưa mô tả thuộc tính class
</commit_message>
<xml_diff>
--- a/NLCS/báo cáo/Le Minh Nghia - B1605229 - 2.docx
+++ b/NLCS/báo cáo/Le Minh Nghia - B1605229 - 2.docx
@@ -480,12 +480,6 @@
                               <w:rPr>
                                 <w:szCs w:val="26"/>
                               </w:rPr>
-                              <w:t xml:space="preserve"> </w:t>
-                            </w:r>
-                            <w:r>
-                              <w:rPr>
-                                <w:szCs w:val="26"/>
-                              </w:rPr>
                               <w:t>LÊ MINH NGHĨA – B1605229</w:t>
                             </w:r>
                           </w:p>
@@ -536,12 +530,6 @@
                           <w:szCs w:val="26"/>
                         </w:rPr>
                       </w:pPr>
-                      <w:r>
-                        <w:rPr>
-                          <w:szCs w:val="26"/>
-                        </w:rPr>
-                        <w:t xml:space="preserve"> </w:t>
-                      </w:r>
                       <w:r>
                         <w:rPr>
                           <w:szCs w:val="26"/>
@@ -936,77 +924,47 @@
         <w:spacing w:after="0"/>
         <w:jc w:val="center"/>
         <w:rPr>
-          <w:sz w:val="24"/>
-          <w:szCs w:val="24"/>
-        </w:rPr>
-      </w:pPr>
-    </w:p>
-    <w:p>
-      <w:pPr>
-        <w:pBdr>
-          <w:top w:val="thinThickSmallGap" w:sz="12" w:space="1" w:color="auto"/>
-          <w:left w:val="thinThickSmallGap" w:sz="12" w:space="4" w:color="auto"/>
-          <w:bottom w:val="thickThinSmallGap" w:sz="12" w:space="0" w:color="auto"/>
-          <w:right w:val="thickThinSmallGap" w:sz="12" w:space="3" w:color="auto"/>
-        </w:pBdr>
-        <w:spacing w:after="0"/>
-        <w:jc w:val="center"/>
-        <w:rPr>
-          <w:sz w:val="24"/>
-          <w:szCs w:val="24"/>
-        </w:rPr>
-      </w:pPr>
-    </w:p>
-    <w:p>
-      <w:pPr>
-        <w:pBdr>
-          <w:top w:val="thinThickSmallGap" w:sz="12" w:space="1" w:color="auto"/>
-          <w:left w:val="thinThickSmallGap" w:sz="12" w:space="4" w:color="auto"/>
-          <w:bottom w:val="thickThinSmallGap" w:sz="12" w:space="0" w:color="auto"/>
-          <w:right w:val="thickThinSmallGap" w:sz="12" w:space="3" w:color="auto"/>
-        </w:pBdr>
-        <w:spacing w:after="0"/>
-        <w:jc w:val="center"/>
-        <w:rPr>
-          <w:szCs w:val="26"/>
-        </w:rPr>
-      </w:pPr>
-      <w:r>
-        <w:rPr>
-          <w:szCs w:val="26"/>
-        </w:rPr>
-        <w:lastRenderedPageBreak/>
+          <w:i/>
+          <w:szCs w:val="26"/>
+        </w:rPr>
+      </w:pPr>
+      <w:r>
+        <w:rPr>
+          <w:i/>
+          <w:szCs w:val="26"/>
+        </w:rPr>
         <w:t>Cầ</w:t>
       </w:r>
       <w:r>
         <w:rPr>
+          <w:i/>
           <w:szCs w:val="26"/>
         </w:rPr>
         <w:t xml:space="preserve">n Thơ, tháng </w:t>
       </w:r>
       <w:r>
         <w:rPr>
+          <w:i/>
           <w:szCs w:val="26"/>
         </w:rPr>
         <w:t xml:space="preserve">  năm 201</w:t>
       </w:r>
       <w:r>
         <w:rPr>
+          <w:i/>
           <w:szCs w:val="26"/>
         </w:rPr>
         <w:t>9</w:t>
-      </w:r>
-    </w:p>
-    <w:p>
-      <w:pPr>
-        <w:spacing w:after="0" w:line="240" w:lineRule="auto"/>
-      </w:pPr>
-      <w:r>
-        <w:br w:type="page"/>
       </w:r>
     </w:p>
     <w:sdt>
       <w:sdtPr>
+        <w:rPr>
+          <w:rFonts w:ascii="Times New Roman" w:eastAsia="Calibri" w:hAnsi="Times New Roman" w:cs="Times New Roman"/>
+          <w:color w:val="auto"/>
+          <w:sz w:val="26"/>
+          <w:szCs w:val="22"/>
+        </w:rPr>
         <w:id w:val="-1646732935"/>
         <w:docPartObj>
           <w:docPartGallery w:val="Table of Contents"/>
@@ -1015,13 +973,9 @@
       </w:sdtPr>
       <w:sdtEndPr>
         <w:rPr>
-          <w:rFonts w:ascii="Times New Roman" w:eastAsia="Calibri" w:hAnsi="Times New Roman" w:cs="Times New Roman"/>
           <w:b/>
           <w:bCs/>
           <w:noProof/>
-          <w:color w:val="auto"/>
-          <w:sz w:val="26"/>
-          <w:szCs w:val="22"/>
         </w:rPr>
       </w:sdtEndPr>
       <w:sdtContent>
@@ -1063,7 +1017,7 @@
           <w:r>
             <w:fldChar w:fldCharType="separate"/>
           </w:r>
-          <w:hyperlink w:anchor="_Toc4609589" w:history="1">
+          <w:hyperlink w:anchor="_Toc6321017" w:history="1">
             <w:r>
               <w:rPr>
                 <w:rStyle w:val="Hyperlink"/>
@@ -1090,7 +1044,7 @@
                 <w:noProof/>
                 <w:webHidden/>
               </w:rPr>
-              <w:instrText xml:space="preserve"> PAGEREF _Toc4609589 \h </w:instrText>
+              <w:instrText xml:space="preserve"> PAGEREF _Toc6321017 \h </w:instrText>
             </w:r>
             <w:r>
               <w:rPr>
@@ -1110,7 +1064,7 @@
                 <w:noProof/>
                 <w:webHidden/>
               </w:rPr>
-              <w:t>4</w:t>
+              <w:t>3</w:t>
             </w:r>
             <w:r>
               <w:rPr>
@@ -1133,7 +1087,7 @@
               <w:sz w:val="22"/>
             </w:rPr>
           </w:pPr>
-          <w:hyperlink w:anchor="_Toc4609590" w:history="1">
+          <w:hyperlink w:anchor="_Toc6321018" w:history="1">
             <w:r>
               <w:rPr>
                 <w:rStyle w:val="Hyperlink"/>
@@ -1160,7 +1114,7 @@
                 <w:noProof/>
                 <w:webHidden/>
               </w:rPr>
-              <w:instrText xml:space="preserve"> PAGEREF _Toc4609590 \h </w:instrText>
+              <w:instrText xml:space="preserve"> PAGEREF _Toc6321018 \h </w:instrText>
             </w:r>
             <w:r>
               <w:rPr>
@@ -1180,7 +1134,7 @@
                 <w:noProof/>
                 <w:webHidden/>
               </w:rPr>
-              <w:t>4</w:t>
+              <w:t>3</w:t>
             </w:r>
             <w:r>
               <w:rPr>
@@ -1203,7 +1157,7 @@
               <w:sz w:val="22"/>
             </w:rPr>
           </w:pPr>
-          <w:hyperlink w:anchor="_Toc4609591" w:history="1">
+          <w:hyperlink w:anchor="_Toc6321019" w:history="1">
             <w:r>
               <w:rPr>
                 <w:rStyle w:val="Hyperlink"/>
@@ -1239,7 +1193,7 @@
                 <w:noProof/>
                 <w:webHidden/>
               </w:rPr>
-              <w:instrText xml:space="preserve"> PAGEREF _Toc4609591 \h </w:instrText>
+              <w:instrText xml:space="preserve"> PAGEREF _Toc6321019 \h </w:instrText>
             </w:r>
             <w:r>
               <w:rPr>
@@ -1259,7 +1213,7 @@
                 <w:noProof/>
                 <w:webHidden/>
               </w:rPr>
-              <w:t>4</w:t>
+              <w:t>3</w:t>
             </w:r>
             <w:r>
               <w:rPr>
@@ -1282,7 +1236,7 @@
               <w:sz w:val="22"/>
             </w:rPr>
           </w:pPr>
-          <w:hyperlink w:anchor="_Toc4609592" w:history="1">
+          <w:hyperlink w:anchor="_Toc6321020" w:history="1">
             <w:r>
               <w:rPr>
                 <w:rStyle w:val="Hyperlink"/>
@@ -1318,7 +1272,7 @@
                 <w:noProof/>
                 <w:webHidden/>
               </w:rPr>
-              <w:instrText xml:space="preserve"> PAGEREF _Toc4609592 \h </w:instrText>
+              <w:instrText xml:space="preserve"> PAGEREF _Toc6321020 \h </w:instrText>
             </w:r>
             <w:r>
               <w:rPr>
@@ -1338,7 +1292,7 @@
                 <w:noProof/>
                 <w:webHidden/>
               </w:rPr>
-              <w:t>4</w:t>
+              <w:t>3</w:t>
             </w:r>
             <w:r>
               <w:rPr>
@@ -1361,7 +1315,7 @@
               <w:sz w:val="22"/>
             </w:rPr>
           </w:pPr>
-          <w:hyperlink w:anchor="_Toc4609593" w:history="1">
+          <w:hyperlink w:anchor="_Toc6321021" w:history="1">
             <w:r>
               <w:rPr>
                 <w:rStyle w:val="Hyperlink"/>
@@ -1388,7 +1342,7 @@
                 <w:noProof/>
                 <w:webHidden/>
               </w:rPr>
-              <w:instrText xml:space="preserve"> PAGEREF _Toc4609593 \h </w:instrText>
+              <w:instrText xml:space="preserve"> PAGEREF _Toc6321021 \h </w:instrText>
             </w:r>
             <w:r>
               <w:rPr>
@@ -1408,7 +1362,7 @@
                 <w:noProof/>
                 <w:webHidden/>
               </w:rPr>
-              <w:t>4</w:t>
+              <w:t>3</w:t>
             </w:r>
             <w:r>
               <w:rPr>
@@ -1431,7 +1385,7 @@
               <w:sz w:val="22"/>
             </w:rPr>
           </w:pPr>
-          <w:hyperlink w:anchor="_Toc4609594" w:history="1">
+          <w:hyperlink w:anchor="_Toc6321022" w:history="1">
             <w:r>
               <w:rPr>
                 <w:rStyle w:val="Hyperlink"/>
@@ -1467,7 +1421,7 @@
                 <w:noProof/>
                 <w:webHidden/>
               </w:rPr>
-              <w:instrText xml:space="preserve"> PAGEREF _Toc4609594 \h </w:instrText>
+              <w:instrText xml:space="preserve"> PAGEREF _Toc6321022 \h </w:instrText>
             </w:r>
             <w:r>
               <w:rPr>
@@ -1487,7 +1441,7 @@
                 <w:noProof/>
                 <w:webHidden/>
               </w:rPr>
-              <w:t>4</w:t>
+              <w:t>3</w:t>
             </w:r>
             <w:r>
               <w:rPr>
@@ -1510,7 +1464,7 @@
               <w:sz w:val="22"/>
             </w:rPr>
           </w:pPr>
-          <w:hyperlink w:anchor="_Toc4609595" w:history="1">
+          <w:hyperlink w:anchor="_Toc6321023" w:history="1">
             <w:r>
               <w:rPr>
                 <w:rStyle w:val="Hyperlink"/>
@@ -1546,7 +1500,7 @@
                 <w:noProof/>
                 <w:webHidden/>
               </w:rPr>
-              <w:instrText xml:space="preserve"> PAGEREF _Toc4609595 \h </w:instrText>
+              <w:instrText xml:space="preserve"> PAGEREF _Toc6321023 \h </w:instrText>
             </w:r>
             <w:r>
               <w:rPr>
@@ -1566,7 +1520,7 @@
                 <w:noProof/>
                 <w:webHidden/>
               </w:rPr>
-              <w:t>5</w:t>
+              <w:t>4</w:t>
             </w:r>
             <w:r>
               <w:rPr>
@@ -1589,7 +1543,7 @@
               <w:sz w:val="22"/>
             </w:rPr>
           </w:pPr>
-          <w:hyperlink w:anchor="_Toc4609596" w:history="1">
+          <w:hyperlink w:anchor="_Toc6321024" w:history="1">
             <w:r>
               <w:rPr>
                 <w:rStyle w:val="Hyperlink"/>
@@ -1616,7 +1570,7 @@
                 <w:noProof/>
                 <w:webHidden/>
               </w:rPr>
-              <w:instrText xml:space="preserve"> PAGEREF _Toc4609596 \h </w:instrText>
+              <w:instrText xml:space="preserve"> PAGEREF _Toc6321024 \h </w:instrText>
             </w:r>
             <w:r>
               <w:rPr>
@@ -1636,7 +1590,7 @@
                 <w:noProof/>
                 <w:webHidden/>
               </w:rPr>
-              <w:t>6</w:t>
+              <w:t>5</w:t>
             </w:r>
             <w:r>
               <w:rPr>
@@ -1659,7 +1613,7 @@
               <w:sz w:val="22"/>
             </w:rPr>
           </w:pPr>
-          <w:hyperlink w:anchor="_Toc4609597" w:history="1">
+          <w:hyperlink w:anchor="_Toc6321025" w:history="1">
             <w:r>
               <w:rPr>
                 <w:rStyle w:val="Hyperlink"/>
@@ -1686,7 +1640,7 @@
                 <w:noProof/>
                 <w:webHidden/>
               </w:rPr>
-              <w:instrText xml:space="preserve"> PAGEREF _Toc4609597 \h </w:instrText>
+              <w:instrText xml:space="preserve"> PAGEREF _Toc6321025 \h </w:instrText>
             </w:r>
             <w:r>
               <w:rPr>
@@ -1706,7 +1660,7 @@
                 <w:noProof/>
                 <w:webHidden/>
               </w:rPr>
-              <w:t>6</w:t>
+              <w:t>5</w:t>
             </w:r>
             <w:r>
               <w:rPr>
@@ -1729,7 +1683,7 @@
               <w:sz w:val="22"/>
             </w:rPr>
           </w:pPr>
-          <w:hyperlink w:anchor="_Toc4609598" w:history="1">
+          <w:hyperlink w:anchor="_Toc6321026" w:history="1">
             <w:r>
               <w:rPr>
                 <w:rStyle w:val="Hyperlink"/>
@@ -1765,7 +1719,7 @@
                 <w:noProof/>
                 <w:webHidden/>
               </w:rPr>
-              <w:instrText xml:space="preserve"> PAGEREF _Toc4609598 \h </w:instrText>
+              <w:instrText xml:space="preserve"> PAGEREF _Toc6321026 \h </w:instrText>
             </w:r>
             <w:r>
               <w:rPr>
@@ -1785,7 +1739,7 @@
                 <w:noProof/>
                 <w:webHidden/>
               </w:rPr>
-              <w:t>6</w:t>
+              <w:t>5</w:t>
             </w:r>
             <w:r>
               <w:rPr>
@@ -1808,7 +1762,7 @@
               <w:sz w:val="22"/>
             </w:rPr>
           </w:pPr>
-          <w:hyperlink w:anchor="_Toc4609599" w:history="1">
+          <w:hyperlink w:anchor="_Toc6321027" w:history="1">
             <w:r>
               <w:rPr>
                 <w:rStyle w:val="Hyperlink"/>
@@ -1845,7 +1799,7 @@
                 <w:noProof/>
                 <w:webHidden/>
               </w:rPr>
-              <w:instrText xml:space="preserve"> PAGEREF _Toc4609599 \h </w:instrText>
+              <w:instrText xml:space="preserve"> PAGEREF _Toc6321027 \h </w:instrText>
             </w:r>
             <w:r>
               <w:rPr>
@@ -1865,7 +1819,7 @@
                 <w:noProof/>
                 <w:webHidden/>
               </w:rPr>
-              <w:t>6</w:t>
+              <w:t>5</w:t>
             </w:r>
             <w:r>
               <w:rPr>
@@ -1888,7 +1842,7 @@
               <w:sz w:val="22"/>
             </w:rPr>
           </w:pPr>
-          <w:hyperlink w:anchor="_Toc4609600" w:history="1">
+          <w:hyperlink w:anchor="_Toc6321028" w:history="1">
             <w:r>
               <w:rPr>
                 <w:rStyle w:val="Hyperlink"/>
@@ -1915,7 +1869,7 @@
                 <w:noProof/>
                 <w:webHidden/>
               </w:rPr>
-              <w:instrText xml:space="preserve"> PAGEREF _Toc4609600 \h </w:instrText>
+              <w:instrText xml:space="preserve"> PAGEREF _Toc6321028 \h </w:instrText>
             </w:r>
             <w:r>
               <w:rPr>
@@ -1935,7 +1889,7 @@
                 <w:noProof/>
                 <w:webHidden/>
               </w:rPr>
-              <w:t>6</w:t>
+              <w:t>5</w:t>
             </w:r>
             <w:r>
               <w:rPr>
@@ -1958,7 +1912,7 @@
               <w:sz w:val="22"/>
             </w:rPr>
           </w:pPr>
-          <w:hyperlink w:anchor="_Toc4609601" w:history="1">
+          <w:hyperlink w:anchor="_Toc6321029" w:history="1">
             <w:r>
               <w:rPr>
                 <w:rStyle w:val="Hyperlink"/>
@@ -1994,7 +1948,7 @@
                 <w:noProof/>
                 <w:webHidden/>
               </w:rPr>
-              <w:instrText xml:space="preserve"> PAGEREF _Toc4609601 \h </w:instrText>
+              <w:instrText xml:space="preserve"> PAGEREF _Toc6321029 \h </w:instrText>
             </w:r>
             <w:r>
               <w:rPr>
@@ -2014,7 +1968,7 @@
                 <w:noProof/>
                 <w:webHidden/>
               </w:rPr>
-              <w:t>6</w:t>
+              <w:t>5</w:t>
             </w:r>
             <w:r>
               <w:rPr>
@@ -2037,7 +1991,7 @@
               <w:sz w:val="22"/>
             </w:rPr>
           </w:pPr>
-          <w:hyperlink w:anchor="_Toc4609602" w:history="1">
+          <w:hyperlink w:anchor="_Toc6321030" w:history="1">
             <w:r>
               <w:rPr>
                 <w:rStyle w:val="Hyperlink"/>
@@ -2073,7 +2027,7 @@
                 <w:noProof/>
                 <w:webHidden/>
               </w:rPr>
-              <w:instrText xml:space="preserve"> PAGEREF _Toc4609602 \h </w:instrText>
+              <w:instrText xml:space="preserve"> PAGEREF _Toc6321030 \h </w:instrText>
             </w:r>
             <w:r>
               <w:rPr>
@@ -2093,7 +2047,7 @@
                 <w:noProof/>
                 <w:webHidden/>
               </w:rPr>
-              <w:t>6</w:t>
+              <w:t>5</w:t>
             </w:r>
             <w:r>
               <w:rPr>
@@ -2116,7 +2070,7 @@
               <w:sz w:val="22"/>
             </w:rPr>
           </w:pPr>
-          <w:hyperlink w:anchor="_Toc4609603" w:history="1">
+          <w:hyperlink w:anchor="_Toc6321031" w:history="1">
             <w:r>
               <w:rPr>
                 <w:rStyle w:val="Hyperlink"/>
@@ -2143,7 +2097,7 @@
                 <w:noProof/>
                 <w:webHidden/>
               </w:rPr>
-              <w:instrText xml:space="preserve"> PAGEREF _Toc4609603 \h </w:instrText>
+              <w:instrText xml:space="preserve"> PAGEREF _Toc6321031 \h </w:instrText>
             </w:r>
             <w:r>
               <w:rPr>
@@ -2163,7 +2117,7 @@
                 <w:noProof/>
                 <w:webHidden/>
               </w:rPr>
-              <w:t>7</w:t>
+              <w:t>6</w:t>
             </w:r>
             <w:r>
               <w:rPr>
@@ -2186,7 +2140,7 @@
               <w:sz w:val="22"/>
             </w:rPr>
           </w:pPr>
-          <w:hyperlink w:anchor="_Toc4609604" w:history="1">
+          <w:hyperlink w:anchor="_Toc6321032" w:history="1">
             <w:r>
               <w:rPr>
                 <w:rStyle w:val="Hyperlink"/>
@@ -2213,7 +2167,7 @@
                 <w:noProof/>
                 <w:webHidden/>
               </w:rPr>
-              <w:instrText xml:space="preserve"> PAGEREF _Toc4609604 \h </w:instrText>
+              <w:instrText xml:space="preserve"> PAGEREF _Toc6321032 \h </w:instrText>
             </w:r>
             <w:r>
               <w:rPr>
@@ -2233,7 +2187,7 @@
                 <w:noProof/>
                 <w:webHidden/>
               </w:rPr>
-              <w:t>7</w:t>
+              <w:t>6</w:t>
             </w:r>
             <w:r>
               <w:rPr>
@@ -2256,7 +2210,7 @@
               <w:sz w:val="22"/>
             </w:rPr>
           </w:pPr>
-          <w:hyperlink w:anchor="_Toc4609605" w:history="1">
+          <w:hyperlink w:anchor="_Toc6321033" w:history="1">
             <w:r>
               <w:rPr>
                 <w:rStyle w:val="Hyperlink"/>
@@ -2283,7 +2237,7 @@
                 <w:noProof/>
                 <w:webHidden/>
               </w:rPr>
-              <w:instrText xml:space="preserve"> PAGEREF _Toc4609605 \h </w:instrText>
+              <w:instrText xml:space="preserve"> PAGEREF _Toc6321033 \h </w:instrText>
             </w:r>
             <w:r>
               <w:rPr>
@@ -2303,7 +2257,7 @@
                 <w:noProof/>
                 <w:webHidden/>
               </w:rPr>
-              <w:t>7</w:t>
+              <w:t>6</w:t>
             </w:r>
             <w:r>
               <w:rPr>
@@ -2326,7 +2280,7 @@
               <w:sz w:val="22"/>
             </w:rPr>
           </w:pPr>
-          <w:hyperlink w:anchor="_Toc4609606" w:history="1">
+          <w:hyperlink w:anchor="_Toc6321034" w:history="1">
             <w:r>
               <w:rPr>
                 <w:rStyle w:val="Hyperlink"/>
@@ -2353,7 +2307,7 @@
                 <w:noProof/>
                 <w:webHidden/>
               </w:rPr>
-              <w:instrText xml:space="preserve"> PAGEREF _Toc4609606 \h </w:instrText>
+              <w:instrText xml:space="preserve"> PAGEREF _Toc6321034 \h </w:instrText>
             </w:r>
             <w:r>
               <w:rPr>
@@ -2373,7 +2327,7 @@
                 <w:noProof/>
                 <w:webHidden/>
               </w:rPr>
-              <w:t>7</w:t>
+              <w:t>6</w:t>
             </w:r>
             <w:r>
               <w:rPr>
@@ -2396,7 +2350,7 @@
               <w:sz w:val="22"/>
             </w:rPr>
           </w:pPr>
-          <w:hyperlink w:anchor="_Toc4609607" w:history="1">
+          <w:hyperlink w:anchor="_Toc6321035" w:history="1">
             <w:r>
               <w:rPr>
                 <w:rStyle w:val="Hyperlink"/>
@@ -2423,7 +2377,7 @@
                 <w:noProof/>
                 <w:webHidden/>
               </w:rPr>
-              <w:instrText xml:space="preserve"> PAGEREF _Toc4609607 \h </w:instrText>
+              <w:instrText xml:space="preserve"> PAGEREF _Toc6321035 \h </w:instrText>
             </w:r>
             <w:r>
               <w:rPr>
@@ -2443,7 +2397,7 @@
                 <w:noProof/>
                 <w:webHidden/>
               </w:rPr>
-              <w:t>8</w:t>
+              <w:t>7</w:t>
             </w:r>
             <w:r>
               <w:rPr>
@@ -2466,7 +2420,7 @@
               <w:sz w:val="22"/>
             </w:rPr>
           </w:pPr>
-          <w:hyperlink w:anchor="_Toc4609608" w:history="1">
+          <w:hyperlink w:anchor="_Toc6321036" w:history="1">
             <w:r>
               <w:rPr>
                 <w:rStyle w:val="Hyperlink"/>
@@ -2493,7 +2447,7 @@
                 <w:noProof/>
                 <w:webHidden/>
               </w:rPr>
-              <w:instrText xml:space="preserve"> PAGEREF _Toc4609608 \h </w:instrText>
+              <w:instrText xml:space="preserve"> PAGEREF _Toc6321036 \h </w:instrText>
             </w:r>
             <w:r>
               <w:rPr>
@@ -2513,7 +2467,7 @@
                 <w:noProof/>
                 <w:webHidden/>
               </w:rPr>
-              <w:t>8</w:t>
+              <w:t>7</w:t>
             </w:r>
             <w:r>
               <w:rPr>
@@ -2536,7 +2490,7 @@
               <w:sz w:val="22"/>
             </w:rPr>
           </w:pPr>
-          <w:hyperlink w:anchor="_Toc4609609" w:history="1">
+          <w:hyperlink w:anchor="_Toc6321037" w:history="1">
             <w:r>
               <w:rPr>
                 <w:rStyle w:val="Hyperlink"/>
@@ -2563,7 +2517,7 @@
                 <w:noProof/>
                 <w:webHidden/>
               </w:rPr>
-              <w:instrText xml:space="preserve"> PAGEREF _Toc4609609 \h </w:instrText>
+              <w:instrText xml:space="preserve"> PAGEREF _Toc6321037 \h </w:instrText>
             </w:r>
             <w:r>
               <w:rPr>
@@ -2583,7 +2537,7 @@
                 <w:noProof/>
                 <w:webHidden/>
               </w:rPr>
-              <w:t>8</w:t>
+              <w:t>7</w:t>
             </w:r>
             <w:r>
               <w:rPr>
@@ -2606,7 +2560,7 @@
               <w:sz w:val="22"/>
             </w:rPr>
           </w:pPr>
-          <w:hyperlink w:anchor="_Toc4609610" w:history="1">
+          <w:hyperlink w:anchor="_Toc6321038" w:history="1">
             <w:r>
               <w:rPr>
                 <w:rStyle w:val="Hyperlink"/>
@@ -2633,7 +2587,7 @@
                 <w:noProof/>
                 <w:webHidden/>
               </w:rPr>
-              <w:instrText xml:space="preserve"> PAGEREF _Toc4609610 \h </w:instrText>
+              <w:instrText xml:space="preserve"> PAGEREF _Toc6321038 \h </w:instrText>
             </w:r>
             <w:r>
               <w:rPr>
@@ -2653,7 +2607,7 @@
                 <w:noProof/>
                 <w:webHidden/>
               </w:rPr>
-              <w:t>8</w:t>
+              <w:t>7</w:t>
             </w:r>
             <w:r>
               <w:rPr>
@@ -2676,7 +2630,7 @@
               <w:sz w:val="22"/>
             </w:rPr>
           </w:pPr>
-          <w:hyperlink w:anchor="_Toc4609611" w:history="1">
+          <w:hyperlink w:anchor="_Toc6321039" w:history="1">
             <w:r>
               <w:rPr>
                 <w:rStyle w:val="Hyperlink"/>
@@ -2703,7 +2657,7 @@
                 <w:noProof/>
                 <w:webHidden/>
               </w:rPr>
-              <w:instrText xml:space="preserve"> PAGEREF _Toc4609611 \h </w:instrText>
+              <w:instrText xml:space="preserve"> PAGEREF _Toc6321039 \h </w:instrText>
             </w:r>
             <w:r>
               <w:rPr>
@@ -2723,7 +2677,7 @@
                 <w:noProof/>
                 <w:webHidden/>
               </w:rPr>
-              <w:t>8</w:t>
+              <w:t>7</w:t>
             </w:r>
             <w:r>
               <w:rPr>
@@ -2746,7 +2700,7 @@
               <w:sz w:val="22"/>
             </w:rPr>
           </w:pPr>
-          <w:hyperlink w:anchor="_Toc4609612" w:history="1">
+          <w:hyperlink w:anchor="_Toc6321040" w:history="1">
             <w:r>
               <w:rPr>
                 <w:rStyle w:val="Hyperlink"/>
@@ -2773,7 +2727,7 @@
                 <w:noProof/>
                 <w:webHidden/>
               </w:rPr>
-              <w:instrText xml:space="preserve"> PAGEREF _Toc4609612 \h </w:instrText>
+              <w:instrText xml:space="preserve"> PAGEREF _Toc6321040 \h </w:instrText>
             </w:r>
             <w:r>
               <w:rPr>
@@ -2793,7 +2747,7 @@
                 <w:noProof/>
                 <w:webHidden/>
               </w:rPr>
-              <w:t>9</w:t>
+              <w:t>8</w:t>
             </w:r>
             <w:r>
               <w:rPr>
@@ -2816,7 +2770,7 @@
               <w:sz w:val="22"/>
             </w:rPr>
           </w:pPr>
-          <w:hyperlink w:anchor="_Toc4609613" w:history="1">
+          <w:hyperlink w:anchor="_Toc6321041" w:history="1">
             <w:r>
               <w:rPr>
                 <w:rStyle w:val="Hyperlink"/>
@@ -2843,7 +2797,7 @@
                 <w:noProof/>
                 <w:webHidden/>
               </w:rPr>
-              <w:instrText xml:space="preserve"> PAGEREF _Toc4609613 \h </w:instrText>
+              <w:instrText xml:space="preserve"> PAGEREF _Toc6321041 \h </w:instrText>
             </w:r>
             <w:r>
               <w:rPr>
@@ -2863,7 +2817,7 @@
                 <w:noProof/>
                 <w:webHidden/>
               </w:rPr>
-              <w:t>9</w:t>
+              <w:t>8</w:t>
             </w:r>
             <w:r>
               <w:rPr>
@@ -2886,7 +2840,7 @@
               <w:sz w:val="22"/>
             </w:rPr>
           </w:pPr>
-          <w:hyperlink w:anchor="_Toc4609614" w:history="1">
+          <w:hyperlink w:anchor="_Toc6321042" w:history="1">
             <w:r>
               <w:rPr>
                 <w:rStyle w:val="Hyperlink"/>
@@ -2913,7 +2867,7 @@
                 <w:noProof/>
                 <w:webHidden/>
               </w:rPr>
-              <w:instrText xml:space="preserve"> PAGEREF _Toc4609614 \h </w:instrText>
+              <w:instrText xml:space="preserve"> PAGEREF _Toc6321042 \h </w:instrText>
             </w:r>
             <w:r>
               <w:rPr>
@@ -2933,7 +2887,7 @@
                 <w:noProof/>
                 <w:webHidden/>
               </w:rPr>
-              <w:t>9</w:t>
+              <w:t>8</w:t>
             </w:r>
             <w:r>
               <w:rPr>
@@ -2956,7 +2910,7 @@
               <w:sz w:val="22"/>
             </w:rPr>
           </w:pPr>
-          <w:hyperlink w:anchor="_Toc4609615" w:history="1">
+          <w:hyperlink w:anchor="_Toc6321043" w:history="1">
             <w:r>
               <w:rPr>
                 <w:rStyle w:val="Hyperlink"/>
@@ -2983,7 +2937,7 @@
                 <w:noProof/>
                 <w:webHidden/>
               </w:rPr>
-              <w:instrText xml:space="preserve"> PAGEREF _Toc4609615 \h </w:instrText>
+              <w:instrText xml:space="preserve"> PAGEREF _Toc6321043 \h </w:instrText>
             </w:r>
             <w:r>
               <w:rPr>
@@ -3003,7 +2957,7 @@
                 <w:noProof/>
                 <w:webHidden/>
               </w:rPr>
-              <w:t>10</w:t>
+              <w:t>9</w:t>
             </w:r>
             <w:r>
               <w:rPr>
@@ -3026,7 +2980,7 @@
               <w:sz w:val="22"/>
             </w:rPr>
           </w:pPr>
-          <w:hyperlink w:anchor="_Toc4609616" w:history="1">
+          <w:hyperlink w:anchor="_Toc6321044" w:history="1">
             <w:r>
               <w:rPr>
                 <w:rStyle w:val="Hyperlink"/>
@@ -3053,7 +3007,7 @@
                 <w:noProof/>
                 <w:webHidden/>
               </w:rPr>
-              <w:instrText xml:space="preserve"> PAGEREF _Toc4609616 \h </w:instrText>
+              <w:instrText xml:space="preserve"> PAGEREF _Toc6321044 \h </w:instrText>
             </w:r>
             <w:r>
               <w:rPr>
@@ -3073,7 +3027,7 @@
                 <w:noProof/>
                 <w:webHidden/>
               </w:rPr>
-              <w:t>10</w:t>
+              <w:t>9</w:t>
             </w:r>
             <w:r>
               <w:rPr>
@@ -3096,7 +3050,7 @@
               <w:sz w:val="22"/>
             </w:rPr>
           </w:pPr>
-          <w:hyperlink w:anchor="_Toc4609617" w:history="1">
+          <w:hyperlink w:anchor="_Toc6321045" w:history="1">
             <w:r>
               <w:rPr>
                 <w:rStyle w:val="Hyperlink"/>
@@ -3132,7 +3086,7 @@
                 <w:noProof/>
                 <w:webHidden/>
               </w:rPr>
-              <w:instrText xml:space="preserve"> PAGEREF _Toc4609617 \h </w:instrText>
+              <w:instrText xml:space="preserve"> PAGEREF _Toc6321045 \h </w:instrText>
             </w:r>
             <w:r>
               <w:rPr>
@@ -3152,7 +3106,7 @@
                 <w:noProof/>
                 <w:webHidden/>
               </w:rPr>
-              <w:t>10</w:t>
+              <w:t>9</w:t>
             </w:r>
             <w:r>
               <w:rPr>
@@ -3175,7 +3129,7 @@
               <w:sz w:val="22"/>
             </w:rPr>
           </w:pPr>
-          <w:hyperlink w:anchor="_Toc4609618" w:history="1">
+          <w:hyperlink w:anchor="_Toc6321046" w:history="1">
             <w:r>
               <w:rPr>
                 <w:rStyle w:val="Hyperlink"/>
@@ -3211,7 +3165,7 @@
                 <w:noProof/>
                 <w:webHidden/>
               </w:rPr>
-              <w:instrText xml:space="preserve"> PAGEREF _Toc4609618 \h </w:instrText>
+              <w:instrText xml:space="preserve"> PAGEREF _Toc6321046 \h </w:instrText>
             </w:r>
             <w:r>
               <w:rPr>
@@ -3231,7 +3185,7 @@
                 <w:noProof/>
                 <w:webHidden/>
               </w:rPr>
-              <w:t>10</w:t>
+              <w:t>9</w:t>
             </w:r>
             <w:r>
               <w:rPr>
@@ -3254,7 +3208,7 @@
               <w:sz w:val="22"/>
             </w:rPr>
           </w:pPr>
-          <w:hyperlink w:anchor="_Toc4609619" w:history="1">
+          <w:hyperlink w:anchor="_Toc6321047" w:history="1">
             <w:r>
               <w:rPr>
                 <w:rStyle w:val="Hyperlink"/>
@@ -3281,7 +3235,7 @@
                 <w:noProof/>
                 <w:webHidden/>
               </w:rPr>
-              <w:instrText xml:space="preserve"> PAGEREF _Toc4609619 \h </w:instrText>
+              <w:instrText xml:space="preserve"> PAGEREF _Toc6321047 \h </w:instrText>
             </w:r>
             <w:r>
               <w:rPr>
@@ -3301,7 +3255,7 @@
                 <w:noProof/>
                 <w:webHidden/>
               </w:rPr>
-              <w:t>10</w:t>
+              <w:t>9</w:t>
             </w:r>
             <w:r>
               <w:rPr>
@@ -3324,7 +3278,7 @@
               <w:sz w:val="22"/>
             </w:rPr>
           </w:pPr>
-          <w:hyperlink w:anchor="_Toc4609620" w:history="1">
+          <w:hyperlink w:anchor="_Toc6321048" w:history="1">
             <w:r>
               <w:rPr>
                 <w:rStyle w:val="Hyperlink"/>
@@ -3360,7 +3314,7 @@
                 <w:noProof/>
                 <w:webHidden/>
               </w:rPr>
-              <w:instrText xml:space="preserve"> PAGEREF _Toc4609620 \h </w:instrText>
+              <w:instrText xml:space="preserve"> PAGEREF _Toc6321048 \h </w:instrText>
             </w:r>
             <w:r>
               <w:rPr>
@@ -3380,7 +3334,7 @@
                 <w:noProof/>
                 <w:webHidden/>
               </w:rPr>
-              <w:t>10</w:t>
+              <w:t>9</w:t>
             </w:r>
             <w:r>
               <w:rPr>
@@ -3403,7 +3357,7 @@
               <w:sz w:val="22"/>
             </w:rPr>
           </w:pPr>
-          <w:hyperlink w:anchor="_Toc4609621" w:history="1">
+          <w:hyperlink w:anchor="_Toc6321049" w:history="1">
             <w:r>
               <w:rPr>
                 <w:rStyle w:val="Hyperlink"/>
@@ -3439,7 +3393,7 @@
                 <w:noProof/>
                 <w:webHidden/>
               </w:rPr>
-              <w:instrText xml:space="preserve"> PAGEREF _Toc4609621 \h </w:instrText>
+              <w:instrText xml:space="preserve"> PAGEREF _Toc6321049 \h </w:instrText>
             </w:r>
             <w:r>
               <w:rPr>
@@ -3459,7 +3413,7 @@
                 <w:noProof/>
                 <w:webHidden/>
               </w:rPr>
-              <w:t>10</w:t>
+              <w:t>9</w:t>
             </w:r>
             <w:r>
               <w:rPr>
@@ -3482,7 +3436,7 @@
               <w:sz w:val="22"/>
             </w:rPr>
           </w:pPr>
-          <w:hyperlink w:anchor="_Toc4609622" w:history="1">
+          <w:hyperlink w:anchor="_Toc6321050" w:history="1">
             <w:r>
               <w:rPr>
                 <w:rStyle w:val="Hyperlink"/>
@@ -3509,7 +3463,7 @@
                 <w:noProof/>
                 <w:webHidden/>
               </w:rPr>
-              <w:instrText xml:space="preserve"> PAGEREF _Toc4609622 \h </w:instrText>
+              <w:instrText xml:space="preserve"> PAGEREF _Toc6321050 \h </w:instrText>
             </w:r>
             <w:r>
               <w:rPr>
@@ -3529,7 +3483,7 @@
                 <w:noProof/>
                 <w:webHidden/>
               </w:rPr>
-              <w:t>11</w:t>
+              <w:t>10</w:t>
             </w:r>
             <w:r>
               <w:rPr>
@@ -3584,7 +3538,7 @@
         <w:t xml:space="preserve"> </w:t>
       </w:r>
       <w:bookmarkStart w:id="0" w:name="_Toc4609477"/>
-      <w:bookmarkStart w:id="1" w:name="_Toc4609589"/>
+      <w:bookmarkStart w:id="1" w:name="_Toc6321017"/>
       <w:r>
         <w:rPr>
           <w:rFonts w:cs="Times New Roman"/>
@@ -3613,7 +3567,7 @@
         </w:rPr>
       </w:pPr>
       <w:bookmarkStart w:id="2" w:name="_Toc4609478"/>
-      <w:bookmarkStart w:id="3" w:name="_Toc4609590"/>
+      <w:bookmarkStart w:id="3" w:name="_Toc6321018"/>
       <w:r>
         <w:rPr>
           <w:rFonts w:cs="Times New Roman"/>
@@ -3638,7 +3592,7 @@
         </w:rPr>
       </w:pPr>
       <w:bookmarkStart w:id="4" w:name="_Toc4609479"/>
-      <w:bookmarkStart w:id="5" w:name="_Toc4609591"/>
+      <w:bookmarkStart w:id="5" w:name="_Toc6321019"/>
       <w:r>
         <w:rPr>
           <w:rFonts w:cs="Times New Roman"/>
@@ -3670,7 +3624,7 @@
         </w:rPr>
       </w:pPr>
       <w:bookmarkStart w:id="7" w:name="_Toc4609481"/>
-      <w:bookmarkStart w:id="8" w:name="_Toc4609592"/>
+      <w:bookmarkStart w:id="8" w:name="_Toc6321020"/>
       <w:r>
         <w:rPr>
           <w:rFonts w:cs="Times New Roman"/>
@@ -3691,7 +3645,19 @@
         <w:rPr>
           <w:szCs w:val="26"/>
         </w:rPr>
-        <w:t xml:space="preserve">Hệ thống hướng đến mô hình kinh doanh B2C </w:t>
+        <w:t>Hệ thống hướng đế</w:t>
+      </w:r>
+      <w:r>
+        <w:rPr>
+          <w:szCs w:val="26"/>
+        </w:rPr>
+        <w:t>n mô hình kinh doanh C</w:t>
+      </w:r>
+      <w:r>
+        <w:rPr>
+          <w:szCs w:val="26"/>
+        </w:rPr>
+        <w:t xml:space="preserve">2C </w:t>
       </w:r>
       <w:r>
         <w:rPr>
@@ -3699,7 +3665,10 @@
           <w:szCs w:val="26"/>
           <w:shd w:val="clear" w:color="auto" w:fill="FFFFFF"/>
         </w:rPr>
-        <w:t>(Business to customer</w:t>
+        <w:t>(</w:t>
+      </w:r>
+      <w:r>
+        <w:t>Consumer to Consumer</w:t>
       </w:r>
       <w:r>
         <w:rPr>
@@ -3717,7 +3686,31 @@
         <w:rPr>
           <w:szCs w:val="26"/>
         </w:rPr>
-        <w:t xml:space="preserve"> hướng đến người dùng cá nhân chỉ có nhu cầu mua sử dụng sản phẩm, hệ thống chủ yếu bán các sản phẩm công nghệ, thiết bị công nghệ</w:t>
+        <w:t xml:space="preserve"> hướng đến </w:t>
+      </w:r>
+      <w:r>
+        <w:rPr>
+          <w:szCs w:val="26"/>
+        </w:rPr>
+        <w:t xml:space="preserve">khách hàng là </w:t>
+      </w:r>
+      <w:r>
+        <w:rPr>
+          <w:szCs w:val="26"/>
+        </w:rPr>
+        <w:t xml:space="preserve">người dùng </w:t>
+      </w:r>
+      <w:r>
+        <w:rPr>
+          <w:szCs w:val="26"/>
+        </w:rPr>
+        <w:t>cuối</w:t>
+      </w:r>
+      <w:r>
+        <w:rPr>
+          <w:szCs w:val="26"/>
+        </w:rPr>
+        <w:t xml:space="preserve"> chỉ có nhu cầu mua sử dụng sản phẩm, hệ thống chủ yếu bán các sản phẩm công nghệ, thiết bị công nghệ</w:t>
       </w:r>
       <w:r>
         <w:rPr>
@@ -3806,33 +3799,6 @@
         <w:rPr>
           <w:szCs w:val="26"/>
         </w:rPr>
-        <w:t>NHANVIEN: là người kiểm duyệt và quản lý sản phẩm, đơn hàng và khách hàng</w:t>
-      </w:r>
-      <w:r>
-        <w:rPr>
-          <w:szCs w:val="26"/>
-        </w:rPr>
-        <w:t>.</w:t>
-      </w:r>
-    </w:p>
-    <w:p>
-      <w:pPr>
-        <w:spacing w:after="0"/>
-        <w:ind w:firstLine="360"/>
-        <w:rPr>
-          <w:szCs w:val="26"/>
-        </w:rPr>
-      </w:pPr>
-      <w:r>
-        <w:rPr>
-          <w:szCs w:val="26"/>
-        </w:rPr>
-        <w:t xml:space="preserve">+ </w:t>
-      </w:r>
-      <w:r>
-        <w:rPr>
-          <w:szCs w:val="26"/>
-        </w:rPr>
         <w:t>ADMIN: là người điều hành, quản lý, theo dõi mọi hoạt động của hệ thống</w:t>
       </w:r>
       <w:r>
@@ -3851,7 +3817,7 @@
         </w:rPr>
       </w:pPr>
       <w:bookmarkStart w:id="9" w:name="_Toc4609482"/>
-      <w:bookmarkStart w:id="10" w:name="_Toc4609593"/>
+      <w:bookmarkStart w:id="10" w:name="_Toc6321021"/>
       <w:r>
         <w:rPr>
           <w:rFonts w:cs="Times New Roman"/>
@@ -3882,7 +3848,7 @@
       <w:bookmarkStart w:id="21" w:name="_Toc310790688"/>
       <w:bookmarkStart w:id="22" w:name="_Toc310946197"/>
       <w:bookmarkStart w:id="23" w:name="_Toc4609483"/>
-      <w:bookmarkStart w:id="24" w:name="_Toc4609594"/>
+      <w:bookmarkStart w:id="24" w:name="_Toc6321022"/>
       <w:r>
         <w:rPr>
           <w:rFonts w:cs="Times New Roman"/>
@@ -3940,6 +3906,12 @@
         </w:rPr>
         <w:t>Quản lý số lượng hàng trong kho</w:t>
       </w:r>
+      <w:r>
+        <w:rPr>
+          <w:szCs w:val="26"/>
+        </w:rPr>
+        <w:t>, ngày nhập hàng, số lượng nhập hàng.</w:t>
+      </w:r>
     </w:p>
     <w:p>
       <w:pPr>
@@ -3954,6 +3926,12 @@
         </w:rPr>
         <w:t>Quản lý hạn bảo hành của sản phẩm</w:t>
       </w:r>
+      <w:r>
+        <w:rPr>
+          <w:szCs w:val="26"/>
+        </w:rPr>
+        <w:t>, số imeil của sản phẩm.</w:t>
+      </w:r>
     </w:p>
     <w:p>
       <w:pPr>
@@ -3982,6 +3960,18 @@
         </w:rPr>
         <w:t>Cho phép khách hàng bình luận (chữ và hình ảnh), đánh giá sản phẩm, tính điểm trung bình của sản phẩm</w:t>
       </w:r>
+      <w:r>
+        <w:rPr>
+          <w:szCs w:val="26"/>
+        </w:rPr>
+        <w:t xml:space="preserve"> và đặt câu hỏi</w:t>
+      </w:r>
+      <w:r>
+        <w:rPr>
+          <w:szCs w:val="26"/>
+        </w:rPr>
+        <w:t xml:space="preserve"> và admin giải đáp thắc mắc</w:t>
+      </w:r>
     </w:p>
     <w:p>
       <w:pPr>
@@ -4008,8 +3998,22 @@
         <w:rPr>
           <w:szCs w:val="26"/>
         </w:rPr>
+        <w:t>Phân loại nhóm khách hàng, quản lý điểm số mua hàng</w:t>
+      </w:r>
+    </w:p>
+    <w:p>
+      <w:pPr>
+        <w:spacing w:after="0"/>
+        <w:rPr>
+          <w:szCs w:val="26"/>
+        </w:rPr>
+      </w:pPr>
+      <w:r>
+        <w:rPr>
+          <w:szCs w:val="26"/>
+        </w:rPr>
         <w:lastRenderedPageBreak/>
-        <w:t>Phân loại nhóm khách hàng, quản lý điểm số mua hàng</w:t>
+        <w:t>Quản trị giao hàng và thanh toán</w:t>
       </w:r>
     </w:p>
     <w:p>
@@ -4023,111 +4027,169 @@
         <w:rPr>
           <w:szCs w:val="26"/>
         </w:rPr>
-        <w:t>Quản trị giao hàng và thanh toán</w:t>
-      </w:r>
+        <w:t>Thống kê sản phẩm bán chạy, khách hàng mua hàng nhiều nhất</w:t>
+      </w:r>
+    </w:p>
+    <w:p>
+      <w:pPr>
+        <w:spacing w:after="0"/>
+        <w:rPr>
+          <w:szCs w:val="26"/>
+        </w:rPr>
+      </w:pPr>
+      <w:r>
+        <w:rPr>
+          <w:szCs w:val="26"/>
+        </w:rPr>
+        <w:t>Thông báo cho admin khi sản phẩm còn lại trong kho ít hơn mức quy định</w:t>
+      </w:r>
+    </w:p>
+    <w:p>
+      <w:pPr>
+        <w:pStyle w:val="NoSpacing"/>
+        <w:rPr>
+          <w:sz w:val="26"/>
+          <w:szCs w:val="26"/>
+        </w:rPr>
+      </w:pPr>
+      <w:r>
+        <w:rPr>
+          <w:sz w:val="26"/>
+          <w:szCs w:val="26"/>
+        </w:rPr>
+        <w:t>Cho phép khách hàng thay đổi thông tin sau khi đăng ký</w:t>
+      </w:r>
+    </w:p>
+    <w:p>
+      <w:pPr>
+        <w:pStyle w:val="Heading4"/>
+        <w:spacing w:after="120"/>
+      </w:pPr>
+      <w:r>
+        <w:t>Yêu cầu phi chức năng</w:t>
+      </w:r>
+    </w:p>
+    <w:p>
+      <w:pPr>
+        <w:spacing w:after="0"/>
+        <w:rPr>
+          <w:sz w:val="28"/>
+          <w:szCs w:val="28"/>
+        </w:rPr>
+      </w:pPr>
+      <w:r>
+        <w:rPr>
+          <w:sz w:val="28"/>
+          <w:szCs w:val="28"/>
+        </w:rPr>
+        <w:t>Mỗi khách hàng chỉ được sử dụ</w:t>
+      </w:r>
+      <w:r>
+        <w:rPr>
+          <w:sz w:val="28"/>
+          <w:szCs w:val="28"/>
+        </w:rPr>
+        <w:t>ng một</w:t>
+      </w:r>
+      <w:r>
+        <w:rPr>
+          <w:sz w:val="28"/>
+          <w:szCs w:val="28"/>
+        </w:rPr>
+        <w:t xml:space="preserve"> tài khoả</w:t>
+      </w:r>
+      <w:r>
+        <w:rPr>
+          <w:sz w:val="28"/>
+          <w:szCs w:val="28"/>
+        </w:rPr>
+        <w:t>n, một tài khoản gắn với một số điện thoại và một gmail duy nhất.</w:t>
+      </w:r>
+    </w:p>
+    <w:p>
+      <w:pPr>
+        <w:spacing w:after="0"/>
+        <w:rPr>
+          <w:sz w:val="28"/>
+          <w:szCs w:val="28"/>
+        </w:rPr>
+      </w:pPr>
+      <w:r>
+        <w:rPr>
+          <w:sz w:val="28"/>
+          <w:szCs w:val="28"/>
+        </w:rPr>
+        <w:t xml:space="preserve">Sau khi đổi điểm sang hạn mức cao hơn thì không thể </w:t>
+      </w:r>
+      <w:r>
+        <w:rPr>
+          <w:sz w:val="28"/>
+          <w:szCs w:val="28"/>
+        </w:rPr>
+        <w:t xml:space="preserve">đổi </w:t>
+      </w:r>
+      <w:r>
+        <w:rPr>
+          <w:sz w:val="28"/>
+          <w:szCs w:val="28"/>
+        </w:rPr>
+        <w:t>trở lại</w:t>
+      </w:r>
+      <w:r>
+        <w:rPr>
+          <w:sz w:val="28"/>
+          <w:szCs w:val="28"/>
+        </w:rPr>
+        <w:t>.</w:t>
+      </w:r>
+    </w:p>
+    <w:p>
+      <w:pPr>
+        <w:spacing w:after="0"/>
+        <w:rPr>
+          <w:sz w:val="28"/>
+          <w:szCs w:val="28"/>
+        </w:rPr>
+      </w:pPr>
+      <w:r>
+        <w:rPr>
+          <w:sz w:val="28"/>
+          <w:szCs w:val="28"/>
+        </w:rPr>
+        <w:t xml:space="preserve">Phí giao hàng và thời gian giao hàng sẽ do đối tác giao hàng quản lý tùy vào khoảng </w:t>
+      </w:r>
+      <w:r>
+        <w:rPr>
+          <w:sz w:val="28"/>
+          <w:szCs w:val="28"/>
+        </w:rPr>
+        <w:t xml:space="preserve">cách </w:t>
+      </w:r>
+      <w:r>
+        <w:rPr>
+          <w:sz w:val="28"/>
+          <w:szCs w:val="28"/>
+        </w:rPr>
+        <w:t>địa lý của khách hàng so với kho hàng gần nhấ</w:t>
+      </w:r>
+      <w:r>
+        <w:rPr>
+          <w:sz w:val="28"/>
+          <w:szCs w:val="28"/>
+        </w:rPr>
+        <w:t>t.</w:t>
+      </w:r>
+    </w:p>
+    <w:p>
+      <w:pPr>
+        <w:spacing w:after="0"/>
+        <w:rPr>
+          <w:sz w:val="28"/>
+          <w:szCs w:val="28"/>
+        </w:rPr>
+      </w:pPr>
       <w:bookmarkStart w:id="25" w:name="_GoBack"/>
       <w:bookmarkEnd w:id="25"/>
-    </w:p>
-    <w:p>
-      <w:pPr>
-        <w:spacing w:after="0"/>
-        <w:rPr>
-          <w:szCs w:val="26"/>
-        </w:rPr>
-      </w:pPr>
-      <w:r>
-        <w:rPr>
-          <w:szCs w:val="26"/>
-        </w:rPr>
-        <w:t>Thống kê sản phẩm bán chạy, khách hàng mua hàng nhiều nhất</w:t>
-      </w:r>
-    </w:p>
-    <w:p>
-      <w:pPr>
-        <w:spacing w:after="0"/>
-        <w:rPr>
-          <w:szCs w:val="26"/>
-        </w:rPr>
-      </w:pPr>
-      <w:r>
-        <w:rPr>
-          <w:szCs w:val="26"/>
-        </w:rPr>
-        <w:t>Thông báo cho admin khi sản phẩm còn lại trong kho ít hơn mức quy định</w:t>
-      </w:r>
-    </w:p>
-    <w:p>
-      <w:pPr>
-        <w:pStyle w:val="NoSpacing"/>
-        <w:rPr>
-          <w:sz w:val="26"/>
-          <w:szCs w:val="26"/>
-        </w:rPr>
-      </w:pPr>
-      <w:r>
-        <w:rPr>
-          <w:sz w:val="26"/>
-          <w:szCs w:val="26"/>
-        </w:rPr>
-        <w:t>Cho phép khách hàng thay đổi thông tin sau khi đăng ký</w:t>
-      </w:r>
-    </w:p>
-    <w:p>
-      <w:pPr>
-        <w:pStyle w:val="Heading4"/>
-        <w:spacing w:after="120"/>
-      </w:pPr>
-      <w:r>
-        <w:t>Yêu cầu phi chức năng</w:t>
-      </w:r>
-    </w:p>
-    <w:p>
-      <w:pPr>
-        <w:spacing w:after="0"/>
-        <w:rPr>
-          <w:sz w:val="28"/>
-          <w:szCs w:val="28"/>
-        </w:rPr>
-      </w:pPr>
-      <w:r>
-        <w:rPr>
-          <w:sz w:val="28"/>
-          <w:szCs w:val="28"/>
-        </w:rPr>
-        <w:t>Mỗi khách hàng chỉ được sử dụng 1 tài khoản (1 số điện thoại, 1 gmail)</w:t>
-      </w:r>
-    </w:p>
-    <w:p>
-      <w:pPr>
-        <w:spacing w:after="0"/>
-        <w:rPr>
-          <w:sz w:val="28"/>
-          <w:szCs w:val="28"/>
-        </w:rPr>
-      </w:pPr>
-      <w:r>
-        <w:rPr>
-          <w:sz w:val="28"/>
-          <w:szCs w:val="28"/>
-        </w:rPr>
-        <w:t>Sau khi đổi điểm sang hạn mức cao hơn thì không thể trở lại</w:t>
-      </w:r>
-    </w:p>
-    <w:p>
-      <w:pPr>
-        <w:spacing w:after="0"/>
-        <w:rPr>
-          <w:sz w:val="28"/>
-          <w:szCs w:val="28"/>
-        </w:rPr>
-      </w:pPr>
-      <w:r>
-        <w:rPr>
-          <w:sz w:val="28"/>
-          <w:szCs w:val="28"/>
-        </w:rPr>
-        <w:t xml:space="preserve">Phí giao hàng và thời gian giao hàng sẽ do đối tác giao hàng quản lý tùy vào khoảng địa lý của khách hàng so với kho hàng gần nhất </w:t>
-      </w:r>
     </w:p>
     <w:p>
       <w:pPr>
@@ -4158,7 +4220,7 @@
       <w:bookmarkStart w:id="36" w:name="_Toc310790689"/>
       <w:bookmarkStart w:id="37" w:name="_Toc310946198"/>
       <w:bookmarkStart w:id="38" w:name="_Toc4609484"/>
-      <w:bookmarkStart w:id="39" w:name="_Toc4609595"/>
+      <w:bookmarkStart w:id="39" w:name="_Toc6321023"/>
       <w:r>
         <w:rPr>
           <w:rFonts w:cs="Times New Roman"/>
@@ -4227,7 +4289,7 @@
         </w:rPr>
       </w:pPr>
       <w:bookmarkStart w:id="40" w:name="_Toc4609485"/>
-      <w:bookmarkStart w:id="41" w:name="_Toc4609596"/>
+      <w:bookmarkStart w:id="41" w:name="_Toc6321024"/>
       <w:r>
         <w:rPr>
           <w:rFonts w:cs="Times New Roman"/>
@@ -4247,24 +4309,24 @@
           <w:rFonts w:cs="Times New Roman"/>
         </w:rPr>
       </w:pPr>
-      <w:bookmarkStart w:id="42" w:name="_Toc495386513"/>
-      <w:bookmarkStart w:id="43" w:name="_Toc4609486"/>
-      <w:bookmarkStart w:id="44" w:name="_Toc4609597"/>
+      <w:bookmarkStart w:id="42" w:name="_Toc4609486"/>
+      <w:bookmarkStart w:id="43" w:name="_Toc6321025"/>
+      <w:bookmarkStart w:id="44" w:name="_Toc495386513"/>
       <w:r>
         <w:rPr>
           <w:rFonts w:cs="Times New Roman"/>
         </w:rPr>
         <w:t>Use case diagrams</w:t>
       </w:r>
+      <w:bookmarkEnd w:id="42"/>
       <w:bookmarkEnd w:id="43"/>
+      <w:r>
+        <w:rPr>
+          <w:rFonts w:cs="Times New Roman"/>
+        </w:rPr>
+        <w:t xml:space="preserve"> </w:t>
+      </w:r>
       <w:bookmarkEnd w:id="44"/>
-      <w:r>
-        <w:rPr>
-          <w:rFonts w:cs="Times New Roman"/>
-        </w:rPr>
-        <w:t xml:space="preserve"> </w:t>
-      </w:r>
-      <w:bookmarkEnd w:id="42"/>
     </w:p>
     <w:p>
       <w:pPr>
@@ -4275,7 +4337,7 @@
         </w:rPr>
       </w:pPr>
       <w:bookmarkStart w:id="45" w:name="_Toc4609487"/>
-      <w:bookmarkStart w:id="46" w:name="_Toc4609598"/>
+      <w:bookmarkStart w:id="46" w:name="_Toc6321026"/>
       <w:r>
         <w:rPr>
           <w:rFonts w:cs="Times New Roman"/>
@@ -4347,7 +4409,7 @@
         </w:rPr>
       </w:pPr>
       <w:bookmarkStart w:id="47" w:name="_Toc4609488"/>
-      <w:bookmarkStart w:id="48" w:name="_Toc4609599"/>
+      <w:bookmarkStart w:id="48" w:name="_Toc6321027"/>
       <w:r>
         <w:rPr>
           <w:rFonts w:cs="Times New Roman"/>
@@ -4427,7 +4489,7 @@
       </w:pPr>
       <w:bookmarkStart w:id="49" w:name="_Toc495386514"/>
       <w:bookmarkStart w:id="50" w:name="_Toc4609489"/>
-      <w:bookmarkStart w:id="51" w:name="_Toc4609600"/>
+      <w:bookmarkStart w:id="51" w:name="_Toc6321028"/>
       <w:r>
         <w:rPr>
           <w:rFonts w:cs="Times New Roman"/>
@@ -4472,7 +4534,7 @@
         </w:rPr>
       </w:pPr>
       <w:bookmarkStart w:id="52" w:name="_Toc4609490"/>
-      <w:bookmarkStart w:id="53" w:name="_Toc4609601"/>
+      <w:bookmarkStart w:id="53" w:name="_Toc6321029"/>
       <w:r>
         <w:rPr>
           <w:rFonts w:cs="Times New Roman"/>
@@ -4555,7 +4617,7 @@
         </w:rPr>
       </w:pPr>
       <w:bookmarkStart w:id="54" w:name="_Toc4609491"/>
-      <w:bookmarkStart w:id="55" w:name="_Toc4609602"/>
+      <w:bookmarkStart w:id="55" w:name="_Toc6321030"/>
       <w:r>
         <w:rPr>
           <w:rFonts w:cs="Times New Roman"/>
@@ -4661,7 +4723,7 @@
         </w:rPr>
       </w:pPr>
       <w:bookmarkStart w:id="56" w:name="_Toc4609492"/>
-      <w:bookmarkStart w:id="57" w:name="_Toc4609603"/>
+      <w:bookmarkStart w:id="57" w:name="_Toc6321031"/>
       <w:r>
         <w:rPr>
           <w:rFonts w:cs="Times New Roman"/>
@@ -4723,7 +4785,7 @@
         </w:rPr>
       </w:pPr>
       <w:bookmarkStart w:id="58" w:name="_Toc4609493"/>
-      <w:bookmarkStart w:id="59" w:name="_Toc4609604"/>
+      <w:bookmarkStart w:id="59" w:name="_Toc6321032"/>
       <w:r>
         <w:rPr>
           <w:rFonts w:cs="Times New Roman"/>
@@ -4779,7 +4841,7 @@
         </w:rPr>
       </w:pPr>
       <w:bookmarkStart w:id="60" w:name="_Toc4609494"/>
-      <w:bookmarkStart w:id="61" w:name="_Toc4609605"/>
+      <w:bookmarkStart w:id="61" w:name="_Toc6321033"/>
       <w:r>
         <w:rPr>
           <w:rFonts w:cs="Times New Roman"/>
@@ -4811,7 +4873,7 @@
       </w:pPr>
       <w:bookmarkStart w:id="62" w:name="_Toc310946213"/>
       <w:bookmarkStart w:id="63" w:name="_Toc4609495"/>
-      <w:bookmarkStart w:id="64" w:name="_Toc4609606"/>
+      <w:bookmarkStart w:id="64" w:name="_Toc6321034"/>
       <w:r>
         <w:rPr>
           <w:rFonts w:cs="Times New Roman"/>
@@ -4849,7 +4911,7 @@
         </w:rPr>
       </w:pPr>
       <w:bookmarkStart w:id="65" w:name="_Toc4609496"/>
-      <w:bookmarkStart w:id="66" w:name="_Toc4609607"/>
+      <w:bookmarkStart w:id="66" w:name="_Toc6321035"/>
       <w:r>
         <w:rPr>
           <w:rFonts w:cs="Times New Roman"/>
@@ -4982,7 +5044,7 @@
         </w:rPr>
       </w:pPr>
       <w:bookmarkStart w:id="67" w:name="_Toc4609497"/>
-      <w:bookmarkStart w:id="68" w:name="_Toc4609608"/>
+      <w:bookmarkStart w:id="68" w:name="_Toc6321036"/>
       <w:r>
         <w:rPr>
           <w:rFonts w:cs="Times New Roman"/>
@@ -5021,7 +5083,7 @@
         </w:rPr>
       </w:pPr>
       <w:bookmarkStart w:id="69" w:name="_Toc4609498"/>
-      <w:bookmarkStart w:id="70" w:name="_Toc4609609"/>
+      <w:bookmarkStart w:id="70" w:name="_Toc6321037"/>
       <w:r>
         <w:rPr>
           <w:rFonts w:cs="Times New Roman"/>
@@ -5068,7 +5130,7 @@
         </w:rPr>
       </w:pPr>
       <w:bookmarkStart w:id="71" w:name="_Toc4609499"/>
-      <w:bookmarkStart w:id="72" w:name="_Toc4609610"/>
+      <w:bookmarkStart w:id="72" w:name="_Toc6321038"/>
       <w:r>
         <w:rPr>
           <w:rFonts w:cs="Times New Roman"/>
@@ -5183,7 +5245,7 @@
         </w:rPr>
       </w:pPr>
       <w:bookmarkStart w:id="73" w:name="_Toc4609500"/>
-      <w:bookmarkStart w:id="74" w:name="_Toc4609611"/>
+      <w:bookmarkStart w:id="74" w:name="_Toc6321039"/>
       <w:r>
         <w:rPr>
           <w:rFonts w:cs="Times New Roman"/>
@@ -5210,7 +5272,7 @@
         </w:rPr>
       </w:pPr>
       <w:bookmarkStart w:id="75" w:name="_Toc4609501"/>
-      <w:bookmarkStart w:id="76" w:name="_Toc4609612"/>
+      <w:bookmarkStart w:id="76" w:name="_Toc6321040"/>
       <w:r>
         <w:rPr>
           <w:rFonts w:cs="Times New Roman"/>
@@ -5241,7 +5303,7 @@
         </w:rPr>
       </w:pPr>
       <w:bookmarkStart w:id="77" w:name="_Toc4609502"/>
-      <w:bookmarkStart w:id="78" w:name="_Toc4609613"/>
+      <w:bookmarkStart w:id="78" w:name="_Toc6321041"/>
       <w:r>
         <w:rPr>
           <w:rFonts w:cs="Times New Roman"/>
@@ -5288,7 +5350,7 @@
         </w:rPr>
       </w:pPr>
       <w:bookmarkStart w:id="79" w:name="_Toc4609503"/>
-      <w:bookmarkStart w:id="80" w:name="_Toc4609614"/>
+      <w:bookmarkStart w:id="80" w:name="_Toc6321042"/>
       <w:r>
         <w:rPr>
           <w:rFonts w:cs="Times New Roman"/>
@@ -5322,7 +5384,7 @@
         </w:rPr>
       </w:pPr>
       <w:bookmarkStart w:id="82" w:name="_Toc4609504"/>
-      <w:bookmarkStart w:id="83" w:name="_Toc4609615"/>
+      <w:bookmarkStart w:id="83" w:name="_Toc6321043"/>
       <w:r>
         <w:rPr>
           <w:rFonts w:cs="Times New Roman"/>
@@ -5343,7 +5405,7 @@
       </w:pPr>
       <w:bookmarkStart w:id="84" w:name="_Toc495386518"/>
       <w:bookmarkStart w:id="85" w:name="_Toc4609505"/>
-      <w:bookmarkStart w:id="86" w:name="_Toc4609616"/>
+      <w:bookmarkStart w:id="86" w:name="_Toc6321044"/>
       <w:r>
         <w:rPr>
           <w:rFonts w:cs="Times New Roman"/>
@@ -5419,7 +5481,7 @@
         </w:rPr>
       </w:pPr>
       <w:bookmarkStart w:id="87" w:name="_Toc4609506"/>
-      <w:bookmarkStart w:id="88" w:name="_Toc4609617"/>
+      <w:bookmarkStart w:id="88" w:name="_Toc6321045"/>
       <w:r>
         <w:rPr>
           <w:rFonts w:cs="Times New Roman"/>
@@ -5478,7 +5540,7 @@
         </w:rPr>
       </w:pPr>
       <w:bookmarkStart w:id="89" w:name="_Toc4609507"/>
-      <w:bookmarkStart w:id="90" w:name="_Toc4609618"/>
+      <w:bookmarkStart w:id="90" w:name="_Toc6321046"/>
       <w:r>
         <w:rPr>
           <w:rFonts w:cs="Times New Roman"/>
@@ -5538,7 +5600,7 @@
       </w:pPr>
       <w:bookmarkStart w:id="91" w:name="_Toc495386519"/>
       <w:bookmarkStart w:id="92" w:name="_Toc4609508"/>
-      <w:bookmarkStart w:id="93" w:name="_Toc4609619"/>
+      <w:bookmarkStart w:id="93" w:name="_Toc6321047"/>
       <w:r>
         <w:rPr>
           <w:rFonts w:cs="Times New Roman"/>
@@ -5564,7 +5626,7 @@
         </w:rPr>
       </w:pPr>
       <w:bookmarkStart w:id="94" w:name="_Toc4609509"/>
-      <w:bookmarkStart w:id="95" w:name="_Toc4609620"/>
+      <w:bookmarkStart w:id="95" w:name="_Toc6321048"/>
       <w:r>
         <w:rPr>
           <w:rFonts w:cs="Times New Roman"/>
@@ -5623,7 +5685,7 @@
         </w:rPr>
       </w:pPr>
       <w:bookmarkStart w:id="96" w:name="_Toc4609510"/>
-      <w:bookmarkStart w:id="97" w:name="_Toc4609621"/>
+      <w:bookmarkStart w:id="97" w:name="_Toc6321049"/>
       <w:r>
         <w:rPr>
           <w:rFonts w:cs="Times New Roman"/>
@@ -5690,7 +5752,7 @@
         </w:rPr>
       </w:pPr>
       <w:bookmarkStart w:id="98" w:name="_Toc4609511"/>
-      <w:bookmarkStart w:id="99" w:name="_Toc4609622"/>
+      <w:bookmarkStart w:id="99" w:name="_Toc6321050"/>
       <w:r>
         <w:rPr>
           <w:rFonts w:cs="Times New Roman"/>
@@ -5825,7 +5887,7 @@
           <w:rPr>
             <w:noProof/>
           </w:rPr>
-          <w:t>11</w:t>
+          <w:t>5</w:t>
         </w:r>
         <w:r>
           <w:rPr>
@@ -8022,7 +8084,7 @@
 </file>
 
 <file path=customXml/itemProps1.xml><?xml version="1.0" encoding="utf-8"?>
-<ds:datastoreItem xmlns:ds="http://schemas.openxmlformats.org/officeDocument/2006/customXml" ds:itemID="{0CAA38A2-3FD4-48BD-8808-23CC7FCBDC4B}">
+<ds:datastoreItem xmlns:ds="http://schemas.openxmlformats.org/officeDocument/2006/customXml" ds:itemID="{E6A79A2A-B2AC-4758-833F-546C216BEC45}">
   <ds:schemaRefs>
     <ds:schemaRef ds:uri="http://schemas.openxmlformats.org/officeDocument/2006/bibliography"/>
   </ds:schemaRefs>

</xml_diff>